<commit_message>
Adding tj updated codes to repo
</commit_message>
<xml_diff>
--- a/tj/Analysis Pipeline Readme.docx
+++ b/tj/Analysis Pipeline Readme.docx
@@ -191,10 +191,174 @@
         <w:t>-For dark/light</w:t>
       </w:r>
       <w:r>
-        <w:t xml:space="preserve"> ***</w:t>
-      </w:r>
-    </w:p>
-    <w:p/>
+        <w:t>:</w:t>
+      </w:r>
+    </w:p>
+    <w:p>
+      <w:pPr>
+        <w:ind w:left="1440"/>
+      </w:pPr>
+      <w:r>
+        <w:t xml:space="preserve">-Use </w:t>
+      </w:r>
+      <w:proofErr w:type="spellStart"/>
+      <w:r>
+        <w:rPr>
+          <w:b/>
+        </w:rPr>
+        <w:t>new_multi_day_darklight_updatetjw</w:t>
+      </w:r>
+      <w:proofErr w:type="spellEnd"/>
+      <w:r>
+        <w:t xml:space="preserve"> to take output from individual days done above and identify tuned/matched cells across experiment on an individual subject level</w:t>
+      </w:r>
+    </w:p>
+    <w:p>
+      <w:pPr>
+        <w:ind w:left="1440"/>
+      </w:pPr>
+      <w:r>
+        <w:t xml:space="preserve">-Use </w:t>
+      </w:r>
+      <w:proofErr w:type="spellStart"/>
+      <w:r>
+        <w:rPr>
+          <w:b/>
+        </w:rPr>
+        <w:t>new_darklight_analysis_update_tjw</w:t>
+      </w:r>
+      <w:proofErr w:type="spellEnd"/>
+      <w:r>
+        <w:t xml:space="preserve"> or </w:t>
+      </w:r>
+      <w:proofErr w:type="spellStart"/>
+      <w:r>
+        <w:rPr>
+          <w:b/>
+        </w:rPr>
+        <w:t>new_darklight_analysis_update_LM_tjw</w:t>
+      </w:r>
+      <w:proofErr w:type="spellEnd"/>
+      <w:r>
+        <w:t>, depending on imaging area, to pool individual subject analyses from above to make group level observations</w:t>
+      </w:r>
+    </w:p>
+    <w:p>
+      <w:pPr>
+        <w:ind w:left="1440"/>
+      </w:pPr>
+      <w:r>
+        <w:t xml:space="preserve">-Use </w:t>
+      </w:r>
+      <w:proofErr w:type="spellStart"/>
+      <w:r>
+        <w:rPr>
+          <w:b/>
+        </w:rPr>
+        <w:t>new_pooled_darklight_regression</w:t>
+      </w:r>
+      <w:proofErr w:type="spellEnd"/>
+      <w:r>
+        <w:t xml:space="preserve"> to analyze the above data via regression models</w:t>
+      </w:r>
+      <w:r>
+        <w:t>, comparing both within and across imaging areas</w:t>
+      </w:r>
+    </w:p>
+    <w:p>
+      <w:r>
+        <w:tab/>
+        <w:t>-For TG/Virus:</w:t>
+      </w:r>
+    </w:p>
+    <w:p>
+      <w:pPr>
+        <w:ind w:left="1440"/>
+      </w:pPr>
+      <w:r>
+        <w:t xml:space="preserve">-Use </w:t>
+      </w:r>
+      <w:proofErr w:type="spellStart"/>
+      <w:r>
+        <w:rPr>
+          <w:b/>
+        </w:rPr>
+        <w:t>new_multi_day_TGvirus_update_tjw</w:t>
+      </w:r>
+      <w:proofErr w:type="spellEnd"/>
+      <w:r>
+        <w:t xml:space="preserve"> </w:t>
+      </w:r>
+      <w:r>
+        <w:t>to take output from individual days done above and identify tuned/matched cells across experiment on an individual subject level</w:t>
+      </w:r>
+    </w:p>
+    <w:p>
+      <w:pPr>
+        <w:ind w:left="1440"/>
+      </w:pPr>
+      <w:r>
+        <w:t>-</w:t>
+      </w:r>
+      <w:r>
+        <w:t xml:space="preserve">Use </w:t>
+      </w:r>
+      <w:proofErr w:type="spellStart"/>
+      <w:r>
+        <w:rPr>
+          <w:b/>
+        </w:rPr>
+        <w:t>new_pooled_TGvirus_tjw</w:t>
+      </w:r>
+      <w:proofErr w:type="spellEnd"/>
+      <w:r>
+        <w:t xml:space="preserve"> to pool individual subject data and make group analyses between TG and virus mice</w:t>
+      </w:r>
+    </w:p>
+    <w:p>
+      <w:r>
+        <w:tab/>
+        <w:t>-For running wheel (RW):</w:t>
+      </w:r>
+    </w:p>
+    <w:p>
+      <w:pPr>
+        <w:ind w:left="1440"/>
+      </w:pPr>
+      <w:r>
+        <w:t xml:space="preserve">-These individual subject data have already been analyzed by the </w:t>
+      </w:r>
+      <w:proofErr w:type="spellStart"/>
+      <w:r>
+        <w:rPr>
+          <w:b/>
+        </w:rPr>
+        <w:t>new_multi_day_TGvirus_update_tjw</w:t>
+      </w:r>
+      <w:proofErr w:type="spellEnd"/>
+      <w:r>
+        <w:t xml:space="preserve"> script, as some of those mice were selected to take part in this additional experiment</w:t>
+      </w:r>
+    </w:p>
+    <w:p>
+      <w:pPr>
+        <w:ind w:left="1440"/>
+      </w:pPr>
+      <w:r>
+        <w:t xml:space="preserve">-Use </w:t>
+      </w:r>
+      <w:proofErr w:type="spellStart"/>
+      <w:r>
+        <w:rPr>
+          <w:b/>
+        </w:rPr>
+        <w:t>new_pooled_RW_tjw</w:t>
+      </w:r>
+      <w:proofErr w:type="spellEnd"/>
+      <w:r>
+        <w:t xml:space="preserve"> to pool appropriate individual subject data and make comparisons from before and after the running wheel implementation</w:t>
+      </w:r>
+    </w:p>
     <w:p>
       <w:pPr>
         <w:rPr>
@@ -207,6 +371,7 @@
           <w:b/>
           <w:u w:val="single"/>
         </w:rPr>
+        <w:lastRenderedPageBreak/>
         <w:t>Arc Project (KRAB): Red and g</w:t>
       </w:r>
       <w:r>
@@ -267,10 +432,7 @@
         <w:t xml:space="preserve"> </w:t>
       </w:r>
       <w:r>
-        <w:t>for session 1</w:t>
-      </w:r>
-      <w:r>
-        <w:t>, continuing to the end to complete the identification of red cells</w:t>
+        <w:t>for session 1, continuing to the end to complete the identification of red cells</w:t>
       </w:r>
     </w:p>
     <w:p>
@@ -322,10 +484,7 @@
       </w:r>
       <w:proofErr w:type="spellEnd"/>
       <w:r>
-        <w:t xml:space="preserve"> to </w:t>
-      </w:r>
-      <w:r>
-        <w:t>take the output from the multiple imaging sessions done above and identify tuned/matched cells across multiple sessions at the individual subject level, producing plots and saving data for pooling across subjects</w:t>
+        <w:t xml:space="preserve"> to take the output from the multiple imaging sessions done above and identify tuned/matched cells across multiple sessions at the individual subject level, producing plots and saving data for pooling across subjects</w:t>
       </w:r>
     </w:p>
     <w:p>
@@ -363,11 +522,6 @@
     </w:p>
     <w:p>
       <w:r>
-        <w:t>-Fit reliability script? ***</w:t>
-      </w:r>
-    </w:p>
-    <w:p>
-      <w:r>
         <w:t xml:space="preserve">-Use </w:t>
       </w:r>
       <w:proofErr w:type="spellStart"/>
@@ -381,6 +535,52 @@
       <w:r>
         <w:t xml:space="preserve"> for some comparisons across experimental groups for red cells only</w:t>
       </w:r>
+    </w:p>
+    <w:p>
+      <w:r>
+        <w:t xml:space="preserve">-Use either </w:t>
+      </w:r>
+      <w:proofErr w:type="spellStart"/>
+      <w:r>
+        <w:rPr>
+          <w:b/>
+        </w:rPr>
+        <w:t>new_pooled_arc_regression</w:t>
+      </w:r>
+      <w:proofErr w:type="spellEnd"/>
+      <w:r>
+        <w:t xml:space="preserve"> or </w:t>
+      </w:r>
+      <w:proofErr w:type="spellStart"/>
+      <w:r>
+        <w:rPr>
+          <w:b/>
+        </w:rPr>
+        <w:t>new_pooled_arc_regression_GL</w:t>
+      </w:r>
+      <w:proofErr w:type="spellEnd"/>
+      <w:r>
+        <w:t xml:space="preserve">, </w:t>
+      </w:r>
+      <w:r>
+        <w:t>, depending on Arc Promoter/TJ LacZ mice or Arc Enhancer/Grace LacZ mice, respectively</w:t>
+      </w:r>
+      <w:r>
+        <w:t xml:space="preserve">, to use regression models to predict change in </w:t>
+      </w:r>
+      <w:proofErr w:type="spellStart"/>
+      <w:r>
+        <w:t>pref</w:t>
+      </w:r>
+      <w:proofErr w:type="spellEnd"/>
+      <w:r>
+        <w:t xml:space="preserve"> </w:t>
+      </w:r>
+      <w:proofErr w:type="spellStart"/>
+      <w:r>
+        <w:t>ori</w:t>
+      </w:r>
+      <w:proofErr w:type="spellEnd"/>
     </w:p>
     <w:p/>
     <w:p>
@@ -552,6 +752,7 @@
     </w:p>
     <w:p>
       <w:r>
+        <w:lastRenderedPageBreak/>
         <w:t xml:space="preserve">-For 1ori sessions (on days 1-5), use </w:t>
       </w:r>
       <w:proofErr w:type="spellStart"/>
@@ -653,8 +854,10 @@
         <w:t>if matching across days is desired</w:t>
       </w:r>
     </w:p>
-    <w:p/>
-    <w:p/>
+    <w:p>
+      <w:bookmarkStart w:id="0" w:name="_GoBack"/>
+      <w:bookmarkEnd w:id="0"/>
+    </w:p>
     <w:p>
       <w:pPr>
         <w:rPr>
@@ -716,13 +919,7 @@
     </w:p>
     <w:p>
       <w:r>
-        <w:lastRenderedPageBreak/>
-        <w:t xml:space="preserve">-Be sure to alert lab members that you are starting multi-day imaging so that no-one </w:t>
-      </w:r>
-      <w:bookmarkStart w:id="0" w:name="_GoBack"/>
-      <w:bookmarkEnd w:id="0"/>
-      <w:r>
-        <w:t>changes the 2p setup – otherwise it will be very difficult to find a matching imaging plane from before</w:t>
+        <w:t>-Be sure to alert lab members that you are starting multi-day imaging so that no-one changes the 2p setup – otherwise it will be very difficult to find a matching imaging plane from before</w:t>
       </w:r>
     </w:p>
     <w:sectPr>

</xml_diff>